<commit_message>
added glosses to lexicon window
</commit_message>
<xml_diff>
--- a/Language/ExamplishLexiconDocx.docx
+++ b/Language/ExamplishLexiconDocx.docx
@@ -107,13 +107,207 @@
       </w:pPr>
       <w:r>
         <w:rPr/>
+        <w:t>\pos v {negation}_{tense}{person}{number}</w:t>
+      </w:r>
+    </w:p>
+    <w:p>
+      <w:pPr>
+        <w:pStyle w:val="Normal"/>
+        <w:rPr/>
+      </w:pPr>
+      <w:r>
+        <w:rPr/>
+        <w:t>\inflect v \null = negation POS</w:t>
+      </w:r>
+    </w:p>
+    <w:p>
+      <w:pPr>
+        <w:pStyle w:val="Normal"/>
+        <w:rPr/>
+      </w:pPr>
+      <w:r>
+        <w:rPr/>
+        <w:t>\inflect v ra = negation NEG</w:t>
+      </w:r>
+    </w:p>
+    <w:p>
+      <w:pPr>
+        <w:pStyle w:val="Normal"/>
+        <w:rPr/>
+      </w:pPr>
+      <w:r>
+        <w:rPr/>
+        <w:t>\inflect v \null = tense PRES</w:t>
+      </w:r>
+    </w:p>
+    <w:p>
+      <w:pPr>
+        <w:pStyle w:val="Normal"/>
+        <w:rPr/>
+      </w:pPr>
+      <w:r>
+        <w:rPr/>
+        <w:t>\inflect v ta = tense PAST</w:t>
+      </w:r>
+    </w:p>
+    <w:p>
+      <w:pPr>
+        <w:pStyle w:val="Normal"/>
+        <w:rPr/>
+      </w:pPr>
+      <w:r>
+        <w:rPr/>
+        <w:t>\inflect v ina = tense FUT</w:t>
+      </w:r>
+    </w:p>
+    <w:p>
+      <w:pPr>
+        <w:pStyle w:val="Normal"/>
+        <w:rPr/>
+      </w:pPr>
+      <w:r>
+        <w:rPr/>
+        <w:t>\inflect v ku = person 1</w:t>
+      </w:r>
+    </w:p>
+    <w:p>
+      <w:pPr>
+        <w:pStyle w:val="Normal"/>
+        <w:rPr/>
+      </w:pPr>
+      <w:r>
+        <w:rPr/>
+        <w:t>\inflect v su = person 2</w:t>
+      </w:r>
+    </w:p>
+    <w:p>
+      <w:pPr>
+        <w:pStyle w:val="Normal"/>
+        <w:rPr/>
+      </w:pPr>
+      <w:r>
+        <w:rPr/>
+        <w:t>\inflect v \null = person 3</w:t>
+      </w:r>
+    </w:p>
+    <w:p>
+      <w:pPr>
+        <w:pStyle w:val="Normal"/>
+        <w:rPr/>
+      </w:pPr>
+      <w:r>
+        <w:rPr/>
+        <w:t>\inflect v \null = number SG</w:t>
+      </w:r>
+    </w:p>
+    <w:p>
+      <w:pPr>
+        <w:pStyle w:val="Normal"/>
+        <w:rPr/>
+      </w:pPr>
+      <w:r>
+        <w:rPr/>
+        <w:t>\inflect v n = number PL</w:t>
+      </w:r>
+    </w:p>
+    <w:p>
+      <w:pPr>
+        <w:pStyle w:val="Normal"/>
+        <w:rPr/>
+      </w:pPr>
+      <w:r>
+        <w:rPr/>
+      </w:r>
+    </w:p>
+    <w:p>
+      <w:pPr>
+        <w:pStyle w:val="Normal"/>
+        <w:rPr/>
+      </w:pPr>
+      <w:r>
+        <w:rPr/>
+        <w:t>\pos asdf {flarb}_{blarb}</w:t>
+      </w:r>
+    </w:p>
+    <w:p>
+      <w:pPr>
+        <w:pStyle w:val="Normal"/>
+        <w:rPr/>
+      </w:pPr>
+      <w:r>
+        <w:rPr/>
+        <w:t>\inflect asdf gra = flarb 1</w:t>
+      </w:r>
+    </w:p>
+    <w:p>
+      <w:pPr>
+        <w:pStyle w:val="Normal"/>
+        <w:rPr/>
+      </w:pPr>
+      <w:r>
+        <w:rPr/>
+        <w:t>\inflect asdf bla = flarb 2</w:t>
+      </w:r>
+    </w:p>
+    <w:p>
+      <w:pPr>
+        <w:pStyle w:val="Normal"/>
+        <w:rPr/>
+      </w:pPr>
+      <w:r>
+        <w:rPr/>
+        <w:t xml:space="preserve">\inflect asdf </w:t>
+      </w:r>
+      <w:r>
+        <w:rPr/>
+        <w:t>khach</w:t>
+      </w:r>
+      <w:r>
+        <w:rPr/>
+        <w:t xml:space="preserve"> = blarb A</w:t>
+      </w:r>
+    </w:p>
+    <w:p>
+      <w:pPr>
+        <w:pStyle w:val="Normal"/>
+        <w:rPr/>
+      </w:pPr>
+      <w:r>
+        <w:rPr/>
+        <w:t xml:space="preserve">\inflect asdf </w:t>
+      </w:r>
+      <w:r>
+        <w:rPr/>
+        <w:t>flarch</w:t>
+      </w:r>
+      <w:r>
+        <w:rPr/>
+        <w:t xml:space="preserve"> = blarb B</w:t>
+      </w:r>
+    </w:p>
+    <w:p>
+      <w:pPr>
+        <w:pStyle w:val="Normal"/>
+        <w:rPr/>
+      </w:pPr>
+      <w:r>
+        <w:rPr/>
+      </w:r>
+    </w:p>
+    <w:p>
+      <w:pPr>
+        <w:pStyle w:val="Normal"/>
+        <w:rPr/>
+      </w:pPr>
+      <w:r>
+        <w:rPr/>
         <w:t xml:space="preserve">koh = </w:t>
       </w:r>
       <w:r>
         <w:rPr>
           <w:i/>
         </w:rPr>
-        <w:t>n.</w:t>
+        <w:t>n</w:t>
       </w:r>
       <w:r>
         <w:rPr/>
@@ -133,7 +327,7 @@
         <w:rPr>
           <w:i/>
         </w:rPr>
-        <w:t>n.</w:t>
+        <w:t>n</w:t>
       </w:r>
       <w:r>
         <w:rPr/>
@@ -153,7 +347,7 @@
         <w:rPr>
           <w:i/>
         </w:rPr>
-        <w:t>n.</w:t>
+        <w:t>n</w:t>
       </w:r>
       <w:r>
         <w:rPr/>
@@ -173,7 +367,7 @@
         <w:rPr>
           <w:i/>
         </w:rPr>
-        <w:t>n.</w:t>
+        <w:t>n</w:t>
       </w:r>
       <w:r>
         <w:rPr/>
@@ -193,7 +387,7 @@
         <w:rPr>
           <w:i/>
         </w:rPr>
-        <w:t>n.</w:t>
+        <w:t>n</w:t>
       </w:r>
       <w:r>
         <w:rPr/>
@@ -213,7 +407,7 @@
         <w:rPr>
           <w:i/>
         </w:rPr>
-        <w:t>n.</w:t>
+        <w:t>n</w:t>
       </w:r>
       <w:r>
         <w:rPr/>
@@ -233,7 +427,7 @@
         <w:rPr>
           <w:i/>
         </w:rPr>
-        <w:t>n.</w:t>
+        <w:t>n</w:t>
       </w:r>
       <w:r>
         <w:rPr/>
@@ -253,7 +447,7 @@
         <w:rPr>
           <w:i/>
         </w:rPr>
-        <w:t>n.</w:t>
+        <w:t>n</w:t>
       </w:r>
       <w:r>
         <w:rPr/>
@@ -273,7 +467,7 @@
         <w:rPr>
           <w:i/>
         </w:rPr>
-        <w:t>n.</w:t>
+        <w:t>n</w:t>
       </w:r>
       <w:r>
         <w:rPr/>
@@ -293,7 +487,7 @@
         <w:rPr>
           <w:i/>
         </w:rPr>
-        <w:t>n.</w:t>
+        <w:t>n</w:t>
       </w:r>
       <w:r>
         <w:rPr/>
@@ -313,7 +507,7 @@
         <w:rPr>
           <w:i/>
         </w:rPr>
-        <w:t>n.</w:t>
+        <w:t>n</w:t>
       </w:r>
       <w:r>
         <w:rPr/>
@@ -333,7 +527,7 @@
         <w:rPr>
           <w:i/>
         </w:rPr>
-        <w:t>n.</w:t>
+        <w:t>n</w:t>
       </w:r>
       <w:r>
         <w:rPr/>
@@ -353,7 +547,7 @@
         <w:rPr>
           <w:i/>
         </w:rPr>
-        <w:t>n.</w:t>
+        <w:t>n</w:t>
       </w:r>
       <w:r>
         <w:rPr/>
@@ -373,7 +567,7 @@
         <w:rPr>
           <w:i/>
         </w:rPr>
-        <w:t>n.</w:t>
+        <w:t>n</w:t>
       </w:r>
       <w:r>
         <w:rPr/>
@@ -393,7 +587,7 @@
         <w:rPr>
           <w:i/>
         </w:rPr>
-        <w:t>n.</w:t>
+        <w:t>n</w:t>
       </w:r>
       <w:r>
         <w:rPr/>
@@ -413,7 +607,7 @@
         <w:rPr>
           <w:i/>
         </w:rPr>
-        <w:t>n.</w:t>
+        <w:t>n</w:t>
       </w:r>
       <w:r>
         <w:rPr/>
@@ -433,7 +627,7 @@
         <w:rPr>
           <w:i/>
         </w:rPr>
-        <w:t>n.</w:t>
+        <w:t>n</w:t>
       </w:r>
       <w:r>
         <w:rPr/>
@@ -453,7 +647,7 @@
         <w:rPr>
           <w:i/>
         </w:rPr>
-        <w:t>n.</w:t>
+        <w:t>n</w:t>
       </w:r>
       <w:r>
         <w:rPr/>
@@ -473,7 +667,7 @@
         <w:rPr>
           <w:i/>
         </w:rPr>
-        <w:t>n.</w:t>
+        <w:t>n</w:t>
       </w:r>
       <w:r>
         <w:rPr/>
@@ -493,7 +687,7 @@
         <w:rPr>
           <w:i/>
         </w:rPr>
-        <w:t>n.</w:t>
+        <w:t>n</w:t>
       </w:r>
       <w:r>
         <w:rPr/>
@@ -517,11 +711,111 @@
         <w:rPr>
           <w:i/>
         </w:rPr>
-        <w:t>n.</w:t>
+        <w:t>n</w:t>
       </w:r>
       <w:r>
         <w:rPr/>
         <w:t xml:space="preserve"> tool</w:t>
+      </w:r>
+    </w:p>
+    <w:p>
+      <w:pPr>
+        <w:pStyle w:val="Normal"/>
+        <w:widowControl/>
+        <w:bidi w:val="0"/>
+        <w:spacing w:lineRule="auto" w:line="276" w:before="0" w:after="200"/>
+        <w:jc w:val="left"/>
+        <w:rPr/>
+      </w:pPr>
+      <w:r>
+        <w:rPr/>
+        <w:t xml:space="preserve">mak = </w:t>
+      </w:r>
+      <w:r>
+        <w:rPr>
+          <w:i/>
+          <w:iCs/>
+        </w:rPr>
+        <w:t>v</w:t>
+      </w:r>
+      <w:r>
+        <w:rPr/>
+        <w:t xml:space="preserve"> eat</w:t>
+      </w:r>
+    </w:p>
+    <w:p>
+      <w:pPr>
+        <w:pStyle w:val="Normal"/>
+        <w:widowControl/>
+        <w:bidi w:val="0"/>
+        <w:spacing w:lineRule="auto" w:line="276" w:before="0" w:after="200"/>
+        <w:jc w:val="left"/>
+        <w:rPr/>
+      </w:pPr>
+      <w:r>
+        <w:rPr/>
+        <w:t xml:space="preserve">lam = </w:t>
+      </w:r>
+      <w:r>
+        <w:rPr>
+          <w:i/>
+          <w:iCs/>
+        </w:rPr>
+        <w:t>v</w:t>
+      </w:r>
+      <w:r>
+        <w:rPr/>
+        <w:t xml:space="preserve"> see</w:t>
+      </w:r>
+    </w:p>
+    <w:p>
+      <w:pPr>
+        <w:pStyle w:val="Normal"/>
+        <w:widowControl/>
+        <w:bidi w:val="0"/>
+        <w:spacing w:lineRule="auto" w:line="276" w:before="0" w:after="200"/>
+        <w:jc w:val="left"/>
+        <w:rPr/>
+      </w:pPr>
+      <w:r>
+        <w:rPr/>
+        <w:t xml:space="preserve">kor = </w:t>
+      </w:r>
+      <w:r>
+        <w:rPr>
+          <w:i/>
+          <w:iCs/>
+        </w:rPr>
+        <w:t>v</w:t>
+      </w:r>
+      <w:r>
+        <w:rPr/>
+        <w:t xml:space="preserve"> chase</w:t>
+      </w:r>
+    </w:p>
+    <w:p>
+      <w:pPr>
+        <w:pStyle w:val="Normal"/>
+        <w:widowControl/>
+        <w:bidi w:val="0"/>
+        <w:spacing w:lineRule="auto" w:line="276" w:before="0" w:after="200"/>
+        <w:jc w:val="left"/>
+        <w:rPr/>
+      </w:pPr>
+      <w:r>
+        <w:rPr/>
+        <w:t xml:space="preserve">glorg = </w:t>
+      </w:r>
+      <w:r>
+        <w:rPr>
+          <w:i/>
+          <w:iCs/>
+        </w:rPr>
+        <w:t>asdf</w:t>
+      </w:r>
+      <w:r>
+        <w:rPr/>
+        <w:t xml:space="preserve"> nonethelesswithstanding</w:t>
       </w:r>
     </w:p>
     <w:sectPr>

</xml_diff>

<commit_message>
trying to get sound changes to work
</commit_message>
<xml_diff>
--- a/Language/ExamplishLexiconDocx.docx
+++ b/Language/ExamplishLexiconDocx.docx
@@ -28,7 +28,7 @@
       </w:pPr>
       <w:r>
         <w:rPr/>
-        <w:t>\pos n _{number}{case}</w:t>
+        <w:t># noun</w:t>
       </w:r>
     </w:p>
     <w:p>
@@ -38,7 +38,7 @@
       </w:pPr>
       <w:r>
         <w:rPr/>
-        <w:t>\inflect n \null = number SG</w:t>
+        <w:t>\pos n _{number}{case}</w:t>
       </w:r>
     </w:p>
     <w:p>
@@ -48,7 +48,7 @@
       </w:pPr>
       <w:r>
         <w:rPr/>
-        <w:t>\inflect n i = number DL</w:t>
+        <w:t>\inflect n \null = number SG</w:t>
       </w:r>
     </w:p>
     <w:p>
@@ -58,7 +58,7 @@
       </w:pPr>
       <w:r>
         <w:rPr/>
-        <w:t>\inflect n ail = number PL</w:t>
+        <w:t>\inflect n i = number DL</w:t>
       </w:r>
     </w:p>
     <w:p>
@@ -68,7 +68,7 @@
       </w:pPr>
       <w:r>
         <w:rPr/>
-        <w:t>\inflect n \null = case ABS</w:t>
+        <w:t>\inflect n ail = number PL</w:t>
       </w:r>
     </w:p>
     <w:p>
@@ -76,9 +76,10 @@
         <w:pStyle w:val="Normal"/>
         <w:rPr/>
       </w:pPr>
-      <w:r>
-        <w:rPr/>
-        <w:t>\inflect n en = case ERG</w:t>
+      <w:bookmarkStart w:id="0" w:name="__DdeLink__99_1603271573"/>
+      <w:r>
+        <w:rPr/>
+        <w:t>\inflect n \null = case ABS</w:t>
       </w:r>
     </w:p>
     <w:p>
@@ -88,7 +89,7 @@
       </w:pPr>
       <w:r>
         <w:rPr/>
-        <w:t>\inflect n ak = case OBL</w:t>
+        <w:t>\inflect n en = case ERG</w:t>
       </w:r>
     </w:p>
     <w:p>
@@ -96,8 +97,11 @@
         <w:pStyle w:val="Normal"/>
         <w:rPr/>
       </w:pPr>
-      <w:r>
-        <w:rPr/>
+      <w:bookmarkStart w:id="1" w:name="__DdeLink__99_1603271573"/>
+      <w:bookmarkEnd w:id="1"/>
+      <w:r>
+        <w:rPr/>
+        <w:t>\inflect n ak = case OBL</w:t>
       </w:r>
     </w:p>
     <w:p>
@@ -107,7 +111,6 @@
       </w:pPr>
       <w:r>
         <w:rPr/>
-        <w:t>\pos v {negation}_{tense}{person}{number}</w:t>
       </w:r>
     </w:p>
     <w:p>
@@ -117,7 +120,7 @@
       </w:pPr>
       <w:r>
         <w:rPr/>
-        <w:t>\inflect v \null = negation POS</w:t>
+        <w:t># quantity/mass noun</w:t>
       </w:r>
     </w:p>
     <w:p>
@@ -127,7 +130,7 @@
       </w:pPr>
       <w:r>
         <w:rPr/>
-        <w:t>\inflect v ra = negation NEG</w:t>
+        <w:t>\pos nq _{case}</w:t>
       </w:r>
     </w:p>
     <w:p>
@@ -137,7 +140,15 @@
       </w:pPr>
       <w:r>
         <w:rPr/>
-        <w:t>\inflect v \null = tense PRES</w:t>
+        <w:t>\inflect n</w:t>
+      </w:r>
+      <w:r>
+        <w:rPr/>
+        <w:t>q</w:t>
+      </w:r>
+      <w:r>
+        <w:rPr/>
+        <w:t xml:space="preserve"> \null = case ABS</w:t>
       </w:r>
     </w:p>
     <w:p>
@@ -147,7 +158,15 @@
       </w:pPr>
       <w:r>
         <w:rPr/>
-        <w:t>\inflect v ta = tense PAST</w:t>
+        <w:t>\inflect n</w:t>
+      </w:r>
+      <w:r>
+        <w:rPr/>
+        <w:t>q</w:t>
+      </w:r>
+      <w:r>
+        <w:rPr/>
+        <w:t xml:space="preserve"> en = case ERG</w:t>
       </w:r>
     </w:p>
     <w:p>
@@ -157,7 +176,7 @@
       </w:pPr>
       <w:r>
         <w:rPr/>
-        <w:t>\inflect v ina = tense FUT</w:t>
+        <w:t>\inflect nq ak = case OBL</w:t>
       </w:r>
     </w:p>
     <w:p>
@@ -167,7 +186,7 @@
       </w:pPr>
       <w:r>
         <w:rPr/>
-        <w:t>\inflect v ku = person 1</w:t>
+        <w:t># later would be nice to be able to tell it to use the same case endings from noun POS</w:t>
       </w:r>
     </w:p>
     <w:p>
@@ -177,7 +196,6 @@
       </w:pPr>
       <w:r>
         <w:rPr/>
-        <w:t>\inflect v su = person 2</w:t>
       </w:r>
     </w:p>
     <w:p>
@@ -187,7 +205,7 @@
       </w:pPr>
       <w:r>
         <w:rPr/>
-        <w:t>\inflect v \null = person 3</w:t>
+        <w:t># verb</w:t>
       </w:r>
     </w:p>
     <w:p>
@@ -197,7 +215,7 @@
       </w:pPr>
       <w:r>
         <w:rPr/>
-        <w:t>\inflect v \null = number SG</w:t>
+        <w:t>\pos v {negation}_{tense}{person}{number}</w:t>
       </w:r>
     </w:p>
     <w:p>
@@ -207,7 +225,7 @@
       </w:pPr>
       <w:r>
         <w:rPr/>
-        <w:t>\inflect v n = number PL</w:t>
+        <w:t>\inflect v \null = negation POS</w:t>
       </w:r>
     </w:p>
     <w:p>
@@ -217,6 +235,7 @@
       </w:pPr>
       <w:r>
         <w:rPr/>
+        <w:t>\inflect v ra = negation NEG</w:t>
       </w:r>
     </w:p>
     <w:p>
@@ -226,7 +245,7 @@
       </w:pPr>
       <w:r>
         <w:rPr/>
-        <w:t>\pos asdf {flarb}_{blarb}</w:t>
+        <w:t>\inflect v \null = tense PRES</w:t>
       </w:r>
     </w:p>
     <w:p>
@@ -236,7 +255,7 @@
       </w:pPr>
       <w:r>
         <w:rPr/>
-        <w:t>\inflect asdf gra = flarb 1</w:t>
+        <w:t>\inflect v ta = tense PAST</w:t>
       </w:r>
     </w:p>
     <w:p>
@@ -246,7 +265,7 @@
       </w:pPr>
       <w:r>
         <w:rPr/>
-        <w:t>\inflect asdf bla = flarb 2</w:t>
+        <w:t>\inflect v ina = tense FUT</w:t>
       </w:r>
     </w:p>
     <w:p>
@@ -256,15 +275,7 @@
       </w:pPr>
       <w:r>
         <w:rPr/>
-        <w:t xml:space="preserve">\inflect asdf </w:t>
-      </w:r>
-      <w:r>
-        <w:rPr/>
-        <w:t>khach</w:t>
-      </w:r>
-      <w:r>
-        <w:rPr/>
-        <w:t xml:space="preserve"> = blarb A</w:t>
+        <w:t>\inflect v ku = person 1</w:t>
       </w:r>
     </w:p>
     <w:p>
@@ -274,15 +285,149 @@
       </w:pPr>
       <w:r>
         <w:rPr/>
-        <w:t xml:space="preserve">\inflect asdf </w:t>
-      </w:r>
-      <w:r>
-        <w:rPr/>
-        <w:t>flarch</w:t>
-      </w:r>
-      <w:r>
-        <w:rPr/>
-        <w:t xml:space="preserve"> = blarb B</w:t>
+        <w:t>\inflect v su = person 2</w:t>
+      </w:r>
+    </w:p>
+    <w:p>
+      <w:pPr>
+        <w:pStyle w:val="Normal"/>
+        <w:rPr/>
+      </w:pPr>
+      <w:r>
+        <w:rPr/>
+        <w:t>\inflect v \null = person 3</w:t>
+      </w:r>
+    </w:p>
+    <w:p>
+      <w:pPr>
+        <w:pStyle w:val="Normal"/>
+        <w:rPr/>
+      </w:pPr>
+      <w:r>
+        <w:rPr/>
+        <w:t>\inflect v \null = number SG</w:t>
+      </w:r>
+    </w:p>
+    <w:p>
+      <w:pPr>
+        <w:pStyle w:val="Normal"/>
+        <w:rPr/>
+      </w:pPr>
+      <w:r>
+        <w:rPr/>
+        <w:t>\inflect v n = number PL</w:t>
+      </w:r>
+    </w:p>
+    <w:p>
+      <w:pPr>
+        <w:pStyle w:val="Normal"/>
+        <w:rPr/>
+      </w:pPr>
+      <w:r>
+        <w:rPr/>
+      </w:r>
+    </w:p>
+    <w:p>
+      <w:pPr>
+        <w:pStyle w:val="Normal"/>
+        <w:rPr/>
+      </w:pPr>
+      <w:r>
+        <w:rPr/>
+        <w:t># preposition type A, uninflectable</w:t>
+      </w:r>
+    </w:p>
+    <w:p>
+      <w:pPr>
+        <w:pStyle w:val="Normal"/>
+        <w:rPr/>
+      </w:pPr>
+      <w:r>
+        <w:rPr/>
+        <w:t xml:space="preserve">\pos </w:t>
+      </w:r>
+      <w:r>
+        <w:rPr/>
+        <w:t>pa _</w:t>
+      </w:r>
+    </w:p>
+    <w:p>
+      <w:pPr>
+        <w:pStyle w:val="Normal"/>
+        <w:rPr/>
+      </w:pPr>
+      <w:r>
+        <w:rPr/>
+      </w:r>
+    </w:p>
+    <w:p>
+      <w:pPr>
+        <w:pStyle w:val="Normal"/>
+        <w:rPr/>
+      </w:pPr>
+      <w:r>
+        <w:rPr/>
+        <w:t># preposition type B, inflectable for number of object and motion</w:t>
+      </w:r>
+    </w:p>
+    <w:p>
+      <w:pPr>
+        <w:pStyle w:val="Normal"/>
+        <w:rPr/>
+      </w:pPr>
+      <w:r>
+        <w:rPr/>
+        <w:t>\pos pb {motion}_{number}</w:t>
+      </w:r>
+    </w:p>
+    <w:p>
+      <w:pPr>
+        <w:pStyle w:val="Normal"/>
+        <w:rPr/>
+      </w:pPr>
+      <w:r>
+        <w:rPr/>
+        <w:t>\inflect pb \null = motion STATIC</w:t>
+      </w:r>
+    </w:p>
+    <w:p>
+      <w:pPr>
+        <w:pStyle w:val="Normal"/>
+        <w:rPr/>
+      </w:pPr>
+      <w:r>
+        <w:rPr/>
+        <w:t>\inflect pb sa = motion MOVING</w:t>
+      </w:r>
+    </w:p>
+    <w:p>
+      <w:pPr>
+        <w:pStyle w:val="Normal"/>
+        <w:rPr/>
+      </w:pPr>
+      <w:r>
+        <w:rPr/>
+        <w:t>\inflect pb n = number SG</w:t>
+      </w:r>
+    </w:p>
+    <w:p>
+      <w:pPr>
+        <w:pStyle w:val="Normal"/>
+        <w:rPr/>
+      </w:pPr>
+      <w:r>
+        <w:rPr/>
+        <w:t>\inflect pb ni = number DL</w:t>
+      </w:r>
+    </w:p>
+    <w:p>
+      <w:pPr>
+        <w:pStyle w:val="Normal"/>
+        <w:rPr/>
+      </w:pPr>
+      <w:r>
+        <w:rPr/>
+        <w:t>\inflect pb il = number PL</w:t>
       </w:r>
     </w:p>
     <w:p>
@@ -410,6 +555,12 @@
         <w:t>n</w:t>
       </w:r>
       <w:r>
+        <w:rPr>
+          <w:i/>
+        </w:rPr>
+        <w:t>q</w:t>
+      </w:r>
+      <w:r>
         <w:rPr/>
         <w:t xml:space="preserve"> fire</w:t>
       </w:r>
@@ -430,6 +581,12 @@
         <w:t>n</w:t>
       </w:r>
       <w:r>
+        <w:rPr>
+          <w:i/>
+        </w:rPr>
+        <w:t>q</w:t>
+      </w:r>
+      <w:r>
         <w:rPr/>
         <w:t xml:space="preserve"> water</w:t>
       </w:r>
@@ -490,6 +647,12 @@
         <w:t>n</w:t>
       </w:r>
       <w:r>
+        <w:rPr>
+          <w:i/>
+        </w:rPr>
+        <w:t>q</w:t>
+      </w:r>
+      <w:r>
         <w:rPr/>
         <w:t xml:space="preserve"> ground</w:t>
       </w:r>
@@ -570,6 +733,12 @@
         <w:t>n</w:t>
       </w:r>
       <w:r>
+        <w:rPr>
+          <w:i/>
+        </w:rPr>
+        <w:t>q</w:t>
+      </w:r>
+      <w:r>
         <w:rPr/>
         <w:t xml:space="preserve"> wood</w:t>
       </w:r>
@@ -590,6 +759,12 @@
         <w:t>n</w:t>
       </w:r>
       <w:r>
+        <w:rPr>
+          <w:i/>
+        </w:rPr>
+        <w:t>q</w:t>
+      </w:r>
+      <w:r>
         <w:rPr/>
         <w:t xml:space="preserve"> salt</w:t>
       </w:r>
@@ -610,6 +785,12 @@
         <w:t>n</w:t>
       </w:r>
       <w:r>
+        <w:rPr>
+          <w:i/>
+        </w:rPr>
+        <w:t>q</w:t>
+      </w:r>
+      <w:r>
         <w:rPr/>
         <w:t xml:space="preserve"> metal</w:t>
       </w:r>
@@ -628,6 +809,12 @@
           <w:i/>
         </w:rPr>
         <w:t>n</w:t>
+      </w:r>
+      <w:r>
+        <w:rPr>
+          <w:i/>
+        </w:rPr>
+        <w:t>q</w:t>
       </w:r>
       <w:r>
         <w:rPr/>
@@ -804,18 +991,131 @@
       </w:pPr>
       <w:r>
         <w:rPr/>
-        <w:t xml:space="preserve">glorg = </w:t>
+        <w:t xml:space="preserve">teris = </w:t>
       </w:r>
       <w:r>
         <w:rPr>
           <w:i/>
           <w:iCs/>
         </w:rPr>
-        <w:t>asdf</w:t>
-      </w:r>
-      <w:r>
-        <w:rPr/>
-        <w:t xml:space="preserve"> nonethelesswithstanding</w:t>
+        <w:t>pa</w:t>
+      </w:r>
+      <w:r>
+        <w:rPr>
+          <w:i w:val="false"/>
+          <w:iCs w:val="false"/>
+        </w:rPr>
+        <w:t xml:space="preserve"> above</w:t>
+      </w:r>
+    </w:p>
+    <w:p>
+      <w:pPr>
+        <w:pStyle w:val="Normal"/>
+        <w:widowControl/>
+        <w:bidi w:val="0"/>
+        <w:spacing w:lineRule="auto" w:line="276" w:before="0" w:after="200"/>
+        <w:jc w:val="left"/>
+        <w:rPr/>
+      </w:pPr>
+      <w:r>
+        <w:rPr>
+          <w:i w:val="false"/>
+          <w:iCs w:val="false"/>
+        </w:rPr>
+        <w:t xml:space="preserve">kupur = </w:t>
+      </w:r>
+      <w:r>
+        <w:rPr>
+          <w:i/>
+          <w:iCs/>
+        </w:rPr>
+        <w:t>pa</w:t>
+      </w:r>
+      <w:r>
+        <w:rPr>
+          <w:i w:val="false"/>
+          <w:iCs w:val="false"/>
+        </w:rPr>
+        <w:t xml:space="preserve"> under</w:t>
+      </w:r>
+    </w:p>
+    <w:p>
+      <w:pPr>
+        <w:pStyle w:val="Normal"/>
+        <w:widowControl/>
+        <w:bidi w:val="0"/>
+        <w:spacing w:lineRule="auto" w:line="276" w:before="0" w:after="200"/>
+        <w:jc w:val="left"/>
+        <w:rPr/>
+      </w:pPr>
+      <w:r>
+        <w:rPr>
+          <w:i w:val="false"/>
+          <w:iCs w:val="false"/>
+        </w:rPr>
+        <w:t xml:space="preserve">le = </w:t>
+      </w:r>
+      <w:r>
+        <w:rPr>
+          <w:i/>
+          <w:iCs/>
+        </w:rPr>
+        <w:t>pb</w:t>
+      </w:r>
+      <w:r>
+        <w:rPr>
+          <w:i w:val="false"/>
+          <w:iCs w:val="false"/>
+        </w:rPr>
+        <w:t xml:space="preserve"> in, inside</w:t>
+      </w:r>
+    </w:p>
+    <w:p>
+      <w:pPr>
+        <w:pStyle w:val="Normal"/>
+        <w:widowControl/>
+        <w:bidi w:val="0"/>
+        <w:spacing w:lineRule="auto" w:line="276" w:before="0" w:after="200"/>
+        <w:jc w:val="left"/>
+        <w:rPr/>
+      </w:pPr>
+      <w:r>
+        <w:rPr>
+          <w:i w:val="false"/>
+          <w:iCs w:val="false"/>
+        </w:rPr>
+        <w:t xml:space="preserve">mo = </w:t>
+      </w:r>
+      <w:r>
+        <w:rPr>
+          <w:i/>
+          <w:iCs/>
+        </w:rPr>
+        <w:t>pb</w:t>
+      </w:r>
+      <w:r>
+        <w:rPr>
+          <w:i w:val="false"/>
+          <w:iCs w:val="false"/>
+        </w:rPr>
+        <w:t xml:space="preserve"> out, outside, out of</w:t>
+      </w:r>
+    </w:p>
+    <w:p>
+      <w:pPr>
+        <w:pStyle w:val="Normal"/>
+        <w:widowControl/>
+        <w:bidi w:val="0"/>
+        <w:spacing w:lineRule="auto" w:line="276" w:before="0" w:after="200"/>
+        <w:jc w:val="left"/>
+        <w:rPr>
+          <w:i w:val="false"/>
+          <w:i w:val="false"/>
+          <w:iCs w:val="false"/>
+        </w:rPr>
+      </w:pPr>
+      <w:r>
+        <w:rPr/>
       </w:r>
     </w:p>
     <w:sectPr>

</xml_diff>

<commit_message>
fixed ordering of inflected forms, some OO cleanup
</commit_message>
<xml_diff>
--- a/Language/ExamplishLexiconDocx.docx
+++ b/Language/ExamplishLexiconDocx.docx
@@ -76,7 +76,6 @@
         <w:pStyle w:val="Normal"/>
         <w:rPr/>
       </w:pPr>
-      <w:bookmarkStart w:id="0" w:name="__DdeLink__99_1603271573"/>
       <w:r>
         <w:rPr/>
         <w:t>\inflect n \null = case ABS</w:t>
@@ -97,8 +96,8 @@
         <w:pStyle w:val="Normal"/>
         <w:rPr/>
       </w:pPr>
-      <w:bookmarkStart w:id="1" w:name="__DdeLink__99_1603271573"/>
-      <w:bookmarkEnd w:id="1"/>
+      <w:bookmarkStart w:id="0" w:name="__DdeLink__99_1603271573"/>
+      <w:bookmarkEnd w:id="0"/>
       <w:r>
         <w:rPr/>
         <w:t>\inflect n ak = case OBL</w:t>
@@ -140,15 +139,7 @@
       </w:pPr>
       <w:r>
         <w:rPr/>
-        <w:t>\inflect n</w:t>
-      </w:r>
-      <w:r>
-        <w:rPr/>
-        <w:t>q</w:t>
-      </w:r>
-      <w:r>
-        <w:rPr/>
-        <w:t xml:space="preserve"> \null = case ABS</w:t>
+        <w:t>\inflect nq \null = case ABS</w:t>
       </w:r>
     </w:p>
     <w:p>
@@ -158,15 +149,7 @@
       </w:pPr>
       <w:r>
         <w:rPr/>
-        <w:t>\inflect n</w:t>
-      </w:r>
-      <w:r>
-        <w:rPr/>
-        <w:t>q</w:t>
-      </w:r>
-      <w:r>
-        <w:rPr/>
-        <w:t xml:space="preserve"> en = case ERG</w:t>
+        <w:t>\inflect nq en = case ERG</w:t>
       </w:r>
     </w:p>
     <w:p>
@@ -344,11 +327,7 @@
       </w:pPr>
       <w:r>
         <w:rPr/>
-        <w:t xml:space="preserve">\pos </w:t>
-      </w:r>
-      <w:r>
-        <w:rPr/>
-        <w:t>pa _</w:t>
+        <w:t>\pos pa _</w:t>
       </w:r>
     </w:p>
     <w:p>
@@ -552,13 +531,7 @@
         <w:rPr>
           <w:i/>
         </w:rPr>
-        <w:t>n</w:t>
-      </w:r>
-      <w:r>
-        <w:rPr>
-          <w:i/>
-        </w:rPr>
-        <w:t>q</w:t>
+        <w:t>nq</w:t>
       </w:r>
       <w:r>
         <w:rPr/>
@@ -578,13 +551,7 @@
         <w:rPr>
           <w:i/>
         </w:rPr>
-        <w:t>n</w:t>
-      </w:r>
-      <w:r>
-        <w:rPr>
-          <w:i/>
-        </w:rPr>
-        <w:t>q</w:t>
+        <w:t>nq</w:t>
       </w:r>
       <w:r>
         <w:rPr/>
@@ -644,13 +611,7 @@
         <w:rPr>
           <w:i/>
         </w:rPr>
-        <w:t>n</w:t>
-      </w:r>
-      <w:r>
-        <w:rPr>
-          <w:i/>
-        </w:rPr>
-        <w:t>q</w:t>
+        <w:t>nq</w:t>
       </w:r>
       <w:r>
         <w:rPr/>
@@ -730,13 +691,7 @@
         <w:rPr>
           <w:i/>
         </w:rPr>
-        <w:t>n</w:t>
-      </w:r>
-      <w:r>
-        <w:rPr>
-          <w:i/>
-        </w:rPr>
-        <w:t>q</w:t>
+        <w:t>nq</w:t>
       </w:r>
       <w:r>
         <w:rPr/>
@@ -756,13 +711,7 @@
         <w:rPr>
           <w:i/>
         </w:rPr>
-        <w:t>n</w:t>
-      </w:r>
-      <w:r>
-        <w:rPr>
-          <w:i/>
-        </w:rPr>
-        <w:t>q</w:t>
+        <w:t>nq</w:t>
       </w:r>
       <w:r>
         <w:rPr/>
@@ -782,13 +731,7 @@
         <w:rPr>
           <w:i/>
         </w:rPr>
-        <w:t>n</w:t>
-      </w:r>
-      <w:r>
-        <w:rPr>
-          <w:i/>
-        </w:rPr>
-        <w:t>q</w:t>
+        <w:t>nq</w:t>
       </w:r>
       <w:r>
         <w:rPr/>
@@ -808,13 +751,7 @@
         <w:rPr>
           <w:i/>
         </w:rPr>
-        <w:t>n</w:t>
-      </w:r>
-      <w:r>
-        <w:rPr>
-          <w:i/>
-        </w:rPr>
-        <w:t>q</w:t>
+        <w:t>nq</w:t>
       </w:r>
       <w:r>
         <w:rPr/>
@@ -1067,7 +1004,21 @@
           <w:i w:val="false"/>
           <w:iCs w:val="false"/>
         </w:rPr>
-        <w:t xml:space="preserve"> in, inside</w:t>
+        <w:t xml:space="preserve"> </w:t>
+      </w:r>
+      <w:r>
+        <w:rPr>
+          <w:i w:val="false"/>
+          <w:iCs w:val="false"/>
+        </w:rPr>
+        <w:t xml:space="preserve">g:in </w:t>
+      </w:r>
+      <w:r>
+        <w:rPr>
+          <w:i w:val="false"/>
+          <w:iCs w:val="false"/>
+        </w:rPr>
+        <w:t>in, inside</w:t>
       </w:r>
     </w:p>
     <w:p>
@@ -1098,7 +1049,21 @@
           <w:i w:val="false"/>
           <w:iCs w:val="false"/>
         </w:rPr>
-        <w:t xml:space="preserve"> out, outside, out of</w:t>
+        <w:t xml:space="preserve"> </w:t>
+      </w:r>
+      <w:r>
+        <w:rPr>
+          <w:i w:val="false"/>
+          <w:iCs w:val="false"/>
+        </w:rPr>
+        <w:t xml:space="preserve">g:out </w:t>
+      </w:r>
+      <w:r>
+        <w:rPr>
+          <w:i w:val="false"/>
+          <w:iCs w:val="false"/>
+        </w:rPr>
+        <w:t>out, outside, out of</w:t>
       </w:r>
     </w:p>
     <w:p>
@@ -1108,11 +1073,7 @@
         <w:bidi w:val="0"/>
         <w:spacing w:lineRule="auto" w:line="276" w:before="0" w:after="200"/>
         <w:jc w:val="left"/>
-        <w:rPr>
-          <w:i w:val="false"/>
-          <w:i w:val="false"/>
-          <w:iCs w:val="false"/>
-        </w:rPr>
+        <w:rPr/>
       </w:pPr>
       <w:r>
         <w:rPr/>

</xml_diff>

<commit_message>
intend to make CommandProcessor but currently wrapped up in archiving and moving stuff
</commit_message>
<xml_diff>
--- a/Language/ExamplishLexiconDocx.docx
+++ b/Language/ExamplishLexiconDocx.docx
@@ -1004,21 +1004,7 @@
           <w:i w:val="false"/>
           <w:iCs w:val="false"/>
         </w:rPr>
-        <w:t xml:space="preserve"> </w:t>
-      </w:r>
-      <w:r>
-        <w:rPr>
-          <w:i w:val="false"/>
-          <w:iCs w:val="false"/>
-        </w:rPr>
-        <w:t xml:space="preserve">g:in </w:t>
-      </w:r>
-      <w:r>
-        <w:rPr>
-          <w:i w:val="false"/>
-          <w:iCs w:val="false"/>
-        </w:rPr>
-        <w:t>in, inside</w:t>
+        <w:t xml:space="preserve"> g:in in, inside</w:t>
       </w:r>
     </w:p>
     <w:p>
@@ -1049,34 +1035,7 @@
           <w:i w:val="false"/>
           <w:iCs w:val="false"/>
         </w:rPr>
-        <w:t xml:space="preserve"> </w:t>
-      </w:r>
-      <w:r>
-        <w:rPr>
-          <w:i w:val="false"/>
-          <w:iCs w:val="false"/>
-        </w:rPr>
-        <w:t xml:space="preserve">g:out </w:t>
-      </w:r>
-      <w:r>
-        <w:rPr>
-          <w:i w:val="false"/>
-          <w:iCs w:val="false"/>
-        </w:rPr>
-        <w:t>out, outside, out of</w:t>
-      </w:r>
-    </w:p>
-    <w:p>
-      <w:pPr>
-        <w:pStyle w:val="Normal"/>
-        <w:widowControl/>
-        <w:bidi w:val="0"/>
-        <w:spacing w:lineRule="auto" w:line="276" w:before="0" w:after="200"/>
-        <w:jc w:val="left"/>
-        <w:rPr/>
-      </w:pPr>
-      <w:r>
-        <w:rPr/>
+        <w:t xml:space="preserve"> g:out out, outside, out of</w:t>
       </w:r>
     </w:p>
     <w:sectPr>

</xml_diff>

<commit_message>
broke stuff but got command processor to receive lines from docx and display them in terminal tab
</commit_message>
<xml_diff>
--- a/Language/ExamplishLexiconDocx.docx
+++ b/Language/ExamplishLexiconDocx.docx
@@ -7,6 +7,10 @@
         <w:pStyle w:val="Normal"/>
         <w:rPr/>
       </w:pPr>
+      <w:r>
+        <w:rPr/>
+        <w:t xml:space="preserve"># </w:t>
+      </w:r>
       <w:r>
         <w:rPr/>
         <w:t>Examplish Lexicon</w:t>

</xml_diff>

<commit_message>
working on adding command processor functionality so one line can be processed at a time, but lots of stuff is now broken
</commit_message>
<xml_diff>
--- a/Language/ExamplishLexiconDocx.docx
+++ b/Language/ExamplishLexiconDocx.docx
@@ -9,11 +9,86 @@
       </w:pPr>
       <w:r>
         <w:rPr/>
-        <w:t xml:space="preserve"># </w:t>
+        <w:t># test</w:t>
       </w:r>
+    </w:p>
+    <w:p>
+      <w:pPr>
+        <w:pStyle w:val="Normal"/>
+        <w:rPr/>
+      </w:pPr>
       <w:r>
         <w:rPr/>
-        <w:t>Examplish Lexicon</w:t>
+        <w:t>\pos vtest _{tense}</w:t>
+      </w:r>
+    </w:p>
+    <w:p>
+      <w:pPr>
+        <w:pStyle w:val="Normal"/>
+        <w:rPr/>
+      </w:pPr>
+      <w:r>
+        <w:rPr/>
+        <w:t>ka = vtest go</w:t>
+      </w:r>
+    </w:p>
+    <w:p>
+      <w:pPr>
+        <w:pStyle w:val="Normal"/>
+        <w:rPr/>
+      </w:pPr>
+      <w:r>
+        <w:rPr/>
+        <w:t>\inflect vtest n = tense PRES</w:t>
+      </w:r>
+    </w:p>
+    <w:p>
+      <w:pPr>
+        <w:pStyle w:val="Normal"/>
+        <w:rPr/>
+      </w:pPr>
+      <w:r>
+        <w:rPr/>
+        <w:t>so = vtest eat</w:t>
+      </w:r>
+    </w:p>
+    <w:p>
+      <w:pPr>
+        <w:pStyle w:val="Normal"/>
+        <w:rPr/>
+      </w:pPr>
+      <w:r>
+        <w:rPr/>
+        <w:t>\inflect vtest k = tense PAST</w:t>
+      </w:r>
+    </w:p>
+    <w:p>
+      <w:pPr>
+        <w:pStyle w:val="Normal"/>
+        <w:rPr/>
+      </w:pPr>
+      <w:r>
+        <w:rPr/>
+        <w:t>mi = vtest speak</w:t>
+      </w:r>
+    </w:p>
+    <w:p>
+      <w:pPr>
+        <w:pStyle w:val="Normal"/>
+        <w:rPr/>
+      </w:pPr>
+      <w:r>
+        <w:rPr/>
+      </w:r>
+    </w:p>
+    <w:p>
+      <w:pPr>
+        <w:pStyle w:val="Normal"/>
+        <w:rPr/>
+      </w:pPr>
+      <w:r>
+        <w:rPr/>
+        <w:t># Examplish Lexicon</w:t>
       </w:r>
     </w:p>
     <w:p>

</xml_diff>

<commit_message>
fixed a lot of bugs in current command processor implementation, lexicon docx can now act more like a source code file for this simulation
</commit_message>
<xml_diff>
--- a/Language/ExamplishLexiconDocx.docx
+++ b/Language/ExamplishLexiconDocx.docx
@@ -1115,6 +1115,299 @@
           <w:iCs w:val="false"/>
         </w:rPr>
         <w:t xml:space="preserve"> g:out out, outside, out of</w:t>
+      </w:r>
+    </w:p>
+    <w:p>
+      <w:pPr>
+        <w:pStyle w:val="Normal"/>
+        <w:widowControl/>
+        <w:bidi w:val="0"/>
+        <w:spacing w:lineRule="auto" w:line="276" w:before="0" w:after="200"/>
+        <w:jc w:val="left"/>
+        <w:rPr>
+          <w:i w:val="false"/>
+          <w:i w:val="false"/>
+          <w:iCs w:val="false"/>
+        </w:rPr>
+      </w:pPr>
+      <w:r>
+        <w:rPr>
+          <w:i w:val="false"/>
+          <w:iCs w:val="false"/>
+        </w:rPr>
+      </w:r>
+    </w:p>
+    <w:p>
+      <w:pPr>
+        <w:pStyle w:val="Normal"/>
+        <w:widowControl/>
+        <w:bidi w:val="0"/>
+        <w:spacing w:lineRule="auto" w:line="276" w:before="0" w:after="200"/>
+        <w:jc w:val="left"/>
+        <w:rPr/>
+      </w:pPr>
+      <w:r>
+        <w:rPr>
+          <w:i w:val="false"/>
+          <w:iCs w:val="false"/>
+        </w:rPr>
+        <w:t># test ability to add inflections after the fact</w:t>
+      </w:r>
+    </w:p>
+    <w:p>
+      <w:pPr>
+        <w:pStyle w:val="Normal"/>
+        <w:widowControl/>
+        <w:bidi w:val="0"/>
+        <w:spacing w:lineRule="auto" w:line="276" w:before="0" w:after="200"/>
+        <w:jc w:val="left"/>
+        <w:rPr/>
+      </w:pPr>
+      <w:r>
+        <w:rPr>
+          <w:i w:val="false"/>
+          <w:iCs w:val="false"/>
+        </w:rPr>
+        <w:t>\inflect n akin = number PCL</w:t>
+      </w:r>
+    </w:p>
+    <w:p>
+      <w:pPr>
+        <w:pStyle w:val="Normal"/>
+        <w:widowControl/>
+        <w:bidi w:val="0"/>
+        <w:spacing w:lineRule="auto" w:line="276" w:before="0" w:after="200"/>
+        <w:jc w:val="left"/>
+        <w:rPr/>
+      </w:pPr>
+      <w:r>
+        <w:rPr>
+          <w:i w:val="false"/>
+          <w:iCs w:val="false"/>
+        </w:rPr>
+        <w:t>ja = n boat</w:t>
+      </w:r>
+    </w:p>
+    <w:p>
+      <w:pPr>
+        <w:pStyle w:val="Normal"/>
+        <w:widowControl/>
+        <w:bidi w:val="0"/>
+        <w:spacing w:lineRule="auto" w:line="276" w:before="0" w:after="200"/>
+        <w:jc w:val="left"/>
+        <w:rPr/>
+      </w:pPr>
+      <w:r>
+        <w:rPr>
+          <w:i w:val="false"/>
+          <w:iCs w:val="false"/>
+        </w:rPr>
+        <w:t>\inflect v eme = negation MAYBE</w:t>
+      </w:r>
+    </w:p>
+    <w:p>
+      <w:pPr>
+        <w:pStyle w:val="Normal"/>
+        <w:widowControl/>
+        <w:bidi w:val="0"/>
+        <w:spacing w:lineRule="auto" w:line="276" w:before="0" w:after="200"/>
+        <w:jc w:val="left"/>
+        <w:rPr/>
+      </w:pPr>
+      <w:r>
+        <w:rPr>
+          <w:i w:val="false"/>
+          <w:iCs w:val="false"/>
+        </w:rPr>
+        <w:t>taril = v jump</w:t>
+      </w:r>
+    </w:p>
+    <w:p>
+      <w:pPr>
+        <w:pStyle w:val="Normal"/>
+        <w:widowControl/>
+        <w:bidi w:val="0"/>
+        <w:spacing w:lineRule="auto" w:line="276" w:before="0" w:after="200"/>
+        <w:jc w:val="left"/>
+        <w:rPr>
+          <w:i w:val="false"/>
+          <w:i w:val="false"/>
+          <w:iCs w:val="false"/>
+        </w:rPr>
+      </w:pPr>
+      <w:r>
+        <w:rPr>
+          <w:i w:val="false"/>
+          <w:iCs w:val="false"/>
+        </w:rPr>
+      </w:r>
+    </w:p>
+    <w:p>
+      <w:pPr>
+        <w:pStyle w:val="Normal"/>
+        <w:widowControl/>
+        <w:bidi w:val="0"/>
+        <w:spacing w:lineRule="auto" w:line="276" w:before="0" w:after="200"/>
+        <w:jc w:val="left"/>
+        <w:rPr/>
+      </w:pPr>
+      <w:r>
+        <w:rPr>
+          <w:i w:val="false"/>
+          <w:iCs w:val="false"/>
+        </w:rPr>
+        <w:t xml:space="preserve"># </w:t>
+      </w:r>
+      <w:r>
+        <w:rPr>
+          <w:i w:val="false"/>
+          <w:iCs w:val="false"/>
+        </w:rPr>
+        <w:t># should throw error if you try to inflect or instantiate an undefined POS</w:t>
+      </w:r>
+    </w:p>
+    <w:p>
+      <w:pPr>
+        <w:pStyle w:val="Normal"/>
+        <w:widowControl/>
+        <w:bidi w:val="0"/>
+        <w:spacing w:lineRule="auto" w:line="276" w:before="0" w:after="200"/>
+        <w:jc w:val="left"/>
+        <w:rPr/>
+      </w:pPr>
+      <w:r>
+        <w:rPr>
+          <w:i w:val="false"/>
+          <w:iCs w:val="false"/>
+        </w:rPr>
+        <w:t xml:space="preserve"># </w:t>
+      </w:r>
+      <w:r>
+        <w:rPr>
+          <w:i w:val="false"/>
+          <w:iCs w:val="false"/>
+        </w:rPr>
+        <w:t>\inflect nx morphx = featurex valx</w:t>
+      </w:r>
+    </w:p>
+    <w:p>
+      <w:pPr>
+        <w:pStyle w:val="Normal"/>
+        <w:widowControl/>
+        <w:bidi w:val="0"/>
+        <w:spacing w:lineRule="auto" w:line="276" w:before="0" w:after="200"/>
+        <w:jc w:val="left"/>
+        <w:rPr/>
+      </w:pPr>
+      <w:r>
+        <w:rPr>
+          <w:i w:val="false"/>
+          <w:iCs w:val="false"/>
+        </w:rPr>
+        <w:t xml:space="preserve"># </w:t>
+      </w:r>
+      <w:r>
+        <w:rPr>
+          <w:i w:val="false"/>
+          <w:iCs w:val="false"/>
+        </w:rPr>
+        <w:t>xxx = nx thing</w:t>
+      </w:r>
+    </w:p>
+    <w:p>
+      <w:pPr>
+        <w:pStyle w:val="Normal"/>
+        <w:widowControl/>
+        <w:bidi w:val="0"/>
+        <w:spacing w:lineRule="auto" w:line="276" w:before="0" w:after="200"/>
+        <w:jc w:val="left"/>
+        <w:rPr/>
+      </w:pPr>
+      <w:r>
+        <w:rPr>
+          <w:i w:val="false"/>
+          <w:iCs w:val="false"/>
+        </w:rPr>
+        <w:t xml:space="preserve"># </w:t>
+      </w:r>
+      <w:r>
+        <w:rPr>
+          <w:i w:val="false"/>
+          <w:iCs w:val="false"/>
+        </w:rPr>
+        <w:t>\pos nx _{featurex}</w:t>
+      </w:r>
+    </w:p>
+    <w:p>
+      <w:pPr>
+        <w:pStyle w:val="Normal"/>
+        <w:widowControl/>
+        <w:bidi w:val="0"/>
+        <w:spacing w:lineRule="auto" w:line="276" w:before="0" w:after="200"/>
+        <w:jc w:val="left"/>
+        <w:rPr/>
+      </w:pPr>
+      <w:r>
+        <w:rPr>
+          <w:i w:val="false"/>
+          <w:iCs w:val="false"/>
+        </w:rPr>
+        <w:t xml:space="preserve"># </w:t>
+      </w:r>
+      <w:r>
+        <w:rPr>
+          <w:i w:val="false"/>
+          <w:iCs w:val="false"/>
+        </w:rPr>
+        <w:t># the morph "morphx" and the lexeme "xxx" should not have been added even though the POS "nx" was eventually defined</w:t>
+      </w:r>
+    </w:p>
+    <w:p>
+      <w:pPr>
+        <w:pStyle w:val="Normal"/>
+        <w:widowControl/>
+        <w:bidi w:val="0"/>
+        <w:spacing w:lineRule="auto" w:line="276" w:before="0" w:after="200"/>
+        <w:jc w:val="left"/>
+        <w:rPr/>
+      </w:pPr>
+      <w:r>
+        <w:rPr>
+          <w:i w:val="false"/>
+          <w:iCs w:val="false"/>
+        </w:rPr>
+        <w:t xml:space="preserve"># </w:t>
+      </w:r>
+      <w:r>
+        <w:rPr>
+          <w:i w:val="false"/>
+          <w:iCs w:val="false"/>
+        </w:rPr>
+        <w:t>\inflect nx morph2x = featurex val2x</w:t>
+      </w:r>
+    </w:p>
+    <w:p>
+      <w:pPr>
+        <w:pStyle w:val="Normal"/>
+        <w:widowControl/>
+        <w:bidi w:val="0"/>
+        <w:spacing w:lineRule="auto" w:line="276" w:before="0" w:after="200"/>
+        <w:jc w:val="left"/>
+        <w:rPr/>
+      </w:pPr>
+      <w:r>
+        <w:rPr>
+          <w:i w:val="false"/>
+          <w:iCs w:val="false"/>
+        </w:rPr>
+        <w:t xml:space="preserve"># </w:t>
+      </w:r>
+      <w:r>
+        <w:rPr>
+          <w:i w:val="false"/>
+          <w:iCs w:val="false"/>
+        </w:rPr>
+        <w:t>x2x = nx thing2</w:t>
       </w:r>
     </w:p>
     <w:sectPr>

</xml_diff>